<commit_message>
setup work space with docker compose and adding hibernate dependecies
</commit_message>
<xml_diff>
--- a/CDC/CDC_gestion_livraison.docx
+++ b/CDC/CDC_gestion_livraison.docx
@@ -586,27 +586,7 @@
           <w:szCs w:val="21"/>
           <w:highlight w:val="white"/>
         </w:rPr>
-        <w:t xml:space="preserve">Dans le cadre de son développement au Maroc, la société </w:t>
-      </w:r>
-      <w:proofErr w:type="spellStart"/>
-      <w:r>
-        <w:rPr>
-          <w:rFonts w:ascii="Arial" w:eastAsia="Arial" w:hAnsi="Arial" w:cs="Arial"/>
-          <w:sz w:val="21"/>
-          <w:szCs w:val="21"/>
-          <w:highlight w:val="white"/>
-        </w:rPr>
-        <w:t>MarocShip</w:t>
-      </w:r>
-      <w:proofErr w:type="spellEnd"/>
-      <w:r>
-        <w:rPr>
-          <w:rFonts w:ascii="Arial" w:eastAsia="Arial" w:hAnsi="Arial" w:cs="Arial"/>
-          <w:sz w:val="21"/>
-          <w:szCs w:val="21"/>
-          <w:highlight w:val="white"/>
-        </w:rPr>
-        <w:t xml:space="preserve"> souhaite faciliter la gestion de livraison avec les sites E-commerce partenaires par la création d’une application web</w:t>
+        <w:t>Dans le cadre de son développement au Maroc, la société MarocShip souhaite faciliter la gestion de livraison avec les sites E-commerce partenaires par la création d’une application web</w:t>
       </w:r>
       <w:r>
         <w:rPr>
@@ -635,25 +615,7 @@
           <w:sz w:val="21"/>
           <w:szCs w:val="21"/>
         </w:rPr>
-        <w:t xml:space="preserve">Cette application doit permette la gestion des livraisons d’une manière fiable et simple, permet le suivie des commandes et chauffeurs à l’aide </w:t>
-      </w:r>
-      <w:proofErr w:type="gramStart"/>
-      <w:r>
-        <w:rPr>
-          <w:rFonts w:ascii="Arial" w:eastAsia="Arial" w:hAnsi="Arial" w:cs="Arial"/>
-          <w:sz w:val="21"/>
-          <w:szCs w:val="21"/>
-        </w:rPr>
-        <w:t>des statistique</w:t>
-      </w:r>
-      <w:proofErr w:type="gramEnd"/>
-      <w:r>
-        <w:rPr>
-          <w:rFonts w:ascii="Arial" w:eastAsia="Arial" w:hAnsi="Arial" w:cs="Arial"/>
-          <w:sz w:val="21"/>
-          <w:szCs w:val="21"/>
-        </w:rPr>
-        <w:t xml:space="preserve"> récupérer par des données réel.</w:t>
+        <w:t>Cette application doit permette la gestion des livraisons d’une manière fiable et simple, permet le suivie des commandes et chauffeurs à l’aide des statistique récupérer par des données réel.</w:t>
       </w:r>
     </w:p>
     <w:p>
@@ -1642,8 +1604,68 @@
           <w:szCs w:val="21"/>
           <w:shd w:val="clear" w:color="auto" w:fill="FFFFFF"/>
         </w:rPr>
-        <w:t>C</w:t>
-      </w:r>
+        <w:t>Consulter les statistiques des meilleurs chauffeurs et le classement de livraison.</w:t>
+      </w:r>
+    </w:p>
+    <w:p>
+      <w:pPr>
+        <w:spacing w:after="0" w:line="360" w:lineRule="auto"/>
+        <w:ind w:left="720"/>
+        <w:rPr>
+          <w:sz w:val="24"/>
+          <w:szCs w:val="24"/>
+        </w:rPr>
+      </w:pPr>
+    </w:p>
+    <w:p>
+      <w:pPr>
+        <w:spacing w:line="360" w:lineRule="auto"/>
+        <w:rPr>
+          <w:sz w:val="24"/>
+          <w:szCs w:val="24"/>
+        </w:rPr>
+      </w:pPr>
+      <w:r>
+        <w:rPr>
+          <w:sz w:val="24"/>
+          <w:szCs w:val="24"/>
+        </w:rPr>
+        <w:t>-</w:t>
+      </w:r>
+      <w:r>
+        <w:rPr>
+          <w:sz w:val="24"/>
+          <w:szCs w:val="24"/>
+        </w:rPr>
+        <w:tab/>
+      </w:r>
+      <w:r>
+        <w:rPr>
+          <w:sz w:val="24"/>
+          <w:szCs w:val="24"/>
+        </w:rPr>
+        <w:t>Responsable Livraison</w:t>
+      </w:r>
+      <w:r>
+        <w:rPr>
+          <w:sz w:val="24"/>
+          <w:szCs w:val="24"/>
+        </w:rPr>
+        <w:t xml:space="preserve"> :</w:t>
+      </w:r>
+    </w:p>
+    <w:p>
+      <w:pPr>
+        <w:numPr>
+          <w:ilvl w:val="0"/>
+          <w:numId w:val="7"/>
+        </w:numPr>
+        <w:spacing w:line="360" w:lineRule="auto"/>
+        <w:rPr>
+          <w:sz w:val="24"/>
+          <w:szCs w:val="24"/>
+        </w:rPr>
+      </w:pPr>
       <w:r>
         <w:rPr>
           <w:rFonts w:ascii="Nunito Sans" w:hAnsi="Nunito Sans"/>
@@ -1652,7 +1674,7 @@
           <w:szCs w:val="21"/>
           <w:shd w:val="clear" w:color="auto" w:fill="FFFFFF"/>
         </w:rPr>
-        <w:t>onsulter les statistiques des meilleurs chauffeurs et le classement de livraison</w:t>
+        <w:t>Cet acteur a le privilège d’affecter une livraison à chaque chauffeur</w:t>
       </w:r>
       <w:r>
         <w:rPr>
@@ -1662,100 +1684,8 @@
           <w:szCs w:val="21"/>
           <w:shd w:val="clear" w:color="auto" w:fill="FFFFFF"/>
         </w:rPr>
-        <w:t>.</w:t>
-      </w:r>
-    </w:p>
-    <w:p>
-      <w:pPr>
-        <w:spacing w:after="0" w:line="360" w:lineRule="auto"/>
-        <w:ind w:left="720"/>
-        <w:rPr>
-          <w:sz w:val="24"/>
-          <w:szCs w:val="24"/>
-        </w:rPr>
-      </w:pPr>
-    </w:p>
-    <w:p>
-      <w:pPr>
-        <w:spacing w:line="360" w:lineRule="auto"/>
-        <w:rPr>
-          <w:sz w:val="24"/>
-          <w:szCs w:val="24"/>
-        </w:rPr>
-      </w:pPr>
-      <w:r>
-        <w:rPr>
-          <w:sz w:val="24"/>
-          <w:szCs w:val="24"/>
-        </w:rPr>
-        <w:t>-</w:t>
-      </w:r>
-      <w:r>
-        <w:rPr>
-          <w:sz w:val="24"/>
-          <w:szCs w:val="24"/>
-        </w:rPr>
-        <w:tab/>
-      </w:r>
-      <w:r>
-        <w:rPr>
-          <w:sz w:val="24"/>
-          <w:szCs w:val="24"/>
-        </w:rPr>
-        <w:t>Responsable Livraison</w:t>
-      </w:r>
-      <w:r>
-        <w:rPr>
-          <w:sz w:val="24"/>
-          <w:szCs w:val="24"/>
-        </w:rPr>
-        <w:t xml:space="preserve"> :</w:t>
-      </w:r>
-    </w:p>
-    <w:p>
-      <w:pPr>
-        <w:numPr>
-          <w:ilvl w:val="0"/>
-          <w:numId w:val="7"/>
-        </w:numPr>
-        <w:spacing w:line="360" w:lineRule="auto"/>
-        <w:rPr>
-          <w:sz w:val="24"/>
-          <w:szCs w:val="24"/>
-        </w:rPr>
-      </w:pPr>
-      <w:r>
-        <w:rPr>
-          <w:rFonts w:ascii="Nunito Sans" w:hAnsi="Nunito Sans"/>
-          <w:color w:val="000000"/>
-          <w:sz w:val="21"/>
-          <w:szCs w:val="21"/>
-          <w:shd w:val="clear" w:color="auto" w:fill="FFFFFF"/>
-        </w:rPr>
-        <w:t>Cet acteur a le privilège d’affecter une livraison à chaque chauffeur</w:t>
-      </w:r>
-      <w:r>
-        <w:rPr>
-          <w:rFonts w:ascii="Nunito Sans" w:hAnsi="Nunito Sans"/>
-          <w:color w:val="000000"/>
-          <w:sz w:val="21"/>
-          <w:szCs w:val="21"/>
-          <w:shd w:val="clear" w:color="auto" w:fill="FFFFFF"/>
-        </w:rPr>
-        <w:t xml:space="preserve"> par </w:t>
-      </w:r>
-      <w:proofErr w:type="gramStart"/>
-      <w:r>
-        <w:rPr>
-          <w:rFonts w:ascii="Nunito Sans" w:hAnsi="Nunito Sans"/>
-          <w:color w:val="000000"/>
-          <w:sz w:val="21"/>
-          <w:szCs w:val="21"/>
-          <w:shd w:val="clear" w:color="auto" w:fill="FFFFFF"/>
-        </w:rPr>
-        <w:t>email</w:t>
-      </w:r>
-      <w:proofErr w:type="gramEnd"/>
+        <w:t xml:space="preserve"> par email</w:t>
+      </w:r>
       <w:r>
         <w:rPr>
           <w:rFonts w:ascii="Nunito Sans" w:hAnsi="Nunito Sans"/>
@@ -2109,145 +2039,123 @@
       </w:pPr>
       <w:r>
         <w:rPr>
-          <w:rFonts w:ascii="Arial" w:eastAsia="Arial" w:hAnsi="Arial" w:cs="Arial"/>
-          <w:color w:val="202124"/>
-          <w:highlight w:val="white"/>
-        </w:rPr>
-        <w:t> Un </w:t>
-      </w:r>
-      <w:r>
-        <w:rPr>
-          <w:rFonts w:ascii="Arial" w:eastAsia="Arial" w:hAnsi="Arial" w:cs="Arial"/>
-          <w:b/>
-          <w:color w:val="202124"/>
-          <w:highlight w:val="white"/>
-        </w:rPr>
-        <w:t>diagramme de classe</w:t>
-      </w:r>
-      <w:r>
-        <w:rPr>
-          <w:rFonts w:ascii="Arial" w:eastAsia="Arial" w:hAnsi="Arial" w:cs="Arial"/>
-          <w:color w:val="202124"/>
-          <w:highlight w:val="white"/>
-        </w:rPr>
-        <w:t> montre la structure statique du modèle d'information, particulièrement les choses qui existent, leur structure interne, et leurs relations aux autres choses. Un </w:t>
-      </w:r>
-      <w:r>
-        <w:rPr>
-          <w:rFonts w:ascii="Arial" w:eastAsia="Arial" w:hAnsi="Arial" w:cs="Arial"/>
-          <w:b/>
-          <w:color w:val="202124"/>
-          <w:highlight w:val="white"/>
-        </w:rPr>
-        <w:t>diagramme de classe</w:t>
-      </w:r>
-      <w:r>
-        <w:rPr>
-          <w:rFonts w:ascii="Arial" w:eastAsia="Arial" w:hAnsi="Arial" w:cs="Arial"/>
-          <w:color w:val="202124"/>
-          <w:highlight w:val="white"/>
-        </w:rPr>
-        <w:t> ne doit présenter aucune information de nature temporelle.</w:t>
-      </w:r>
-    </w:p>
-    <w:p>
-      <w:pPr>
-        <w:rPr>
-          <w:sz w:val="24"/>
-          <w:szCs w:val="24"/>
-        </w:rPr>
-      </w:pPr>
-    </w:p>
-    <w:p>
-      <w:pPr>
-        <w:rPr>
-          <w:sz w:val="24"/>
-          <w:szCs w:val="24"/>
-        </w:rPr>
-      </w:pPr>
-    </w:p>
-    <w:p>
-      <w:pPr>
-        <w:rPr>
-          <w:sz w:val="24"/>
-          <w:szCs w:val="24"/>
-        </w:rPr>
-      </w:pPr>
-    </w:p>
-    <w:p>
-      <w:pPr>
-        <w:ind w:hanging="354"/>
-        <w:rPr>
-          <w:sz w:val="24"/>
-          <w:szCs w:val="24"/>
-        </w:rPr>
-      </w:pPr>
-      <w:r>
-        <w:rPr>
           <w:noProof/>
           <w:sz w:val="24"/>
           <w:szCs w:val="24"/>
         </w:rPr>
         <w:drawing>
-          <wp:inline distT="114300" distB="114300" distL="114300" distR="114300" wp14:anchorId="0AFBBB3C" wp14:editId="764A9F72">
-            <wp:extent cx="6019800" cy="4488607"/>
-            <wp:effectExtent l="0" t="0" r="0" b="0"/>
-            <wp:docPr id="15" name="image4.png"/>
-            <wp:cNvGraphicFramePr/>
+          <wp:anchor distT="0" distB="0" distL="114300" distR="114300" simplePos="0" relativeHeight="251663360" behindDoc="1" locked="0" layoutInCell="1" allowOverlap="1" wp14:anchorId="3989CFEF" wp14:editId="527FE5B6">
+            <wp:simplePos x="0" y="0"/>
+            <wp:positionH relativeFrom="margin">
+              <wp:posOffset>230505</wp:posOffset>
+            </wp:positionH>
+            <wp:positionV relativeFrom="paragraph">
+              <wp:posOffset>820420</wp:posOffset>
+            </wp:positionV>
+            <wp:extent cx="5353050" cy="6508115"/>
+            <wp:effectExtent l="0" t="0" r="0" b="6985"/>
+            <wp:wrapTight wrapText="bothSides">
+              <wp:wrapPolygon edited="0">
+                <wp:start x="0" y="0"/>
+                <wp:lineTo x="0" y="21560"/>
+                <wp:lineTo x="21523" y="21560"/>
+                <wp:lineTo x="21523" y="0"/>
+                <wp:lineTo x="0" y="0"/>
+              </wp:wrapPolygon>
+            </wp:wrapTight>
+            <wp:docPr id="1" name="Image 1"/>
+            <wp:cNvGraphicFramePr>
+              <a:graphicFrameLocks xmlns:a="http://schemas.openxmlformats.org/drawingml/2006/main" noChangeAspect="1"/>
+            </wp:cNvGraphicFramePr>
             <a:graphic xmlns:a="http://schemas.openxmlformats.org/drawingml/2006/main">
               <a:graphicData uri="http://schemas.openxmlformats.org/drawingml/2006/picture">
                 <pic:pic xmlns:pic="http://schemas.openxmlformats.org/drawingml/2006/picture">
                   <pic:nvPicPr>
-                    <pic:cNvPr id="0" name="image4.png"/>
-                    <pic:cNvPicPr preferRelativeResize="0"/>
+                    <pic:cNvPr id="0" name="Picture 1"/>
+                    <pic:cNvPicPr>
+                      <a:picLocks noChangeAspect="1" noChangeArrowheads="1"/>
+                    </pic:cNvPicPr>
                   </pic:nvPicPr>
                   <pic:blipFill>
-                    <a:blip r:embed="rId8"/>
+                    <a:blip r:embed="rId8">
+                      <a:extLst>
+                        <a:ext uri="{28A0092B-C50C-407E-A947-70E740481C1C}">
+                          <a14:useLocalDpi xmlns:a14="http://schemas.microsoft.com/office/drawing/2010/main" val="0"/>
+                        </a:ext>
+                      </a:extLst>
+                    </a:blip>
                     <a:srcRect/>
                     <a:stretch>
                       <a:fillRect/>
                     </a:stretch>
                   </pic:blipFill>
-                  <pic:spPr>
+                  <pic:spPr bwMode="auto">
                     <a:xfrm>
                       <a:off x="0" y="0"/>
-                      <a:ext cx="6019800" cy="4488607"/>
+                      <a:ext cx="5353050" cy="6508115"/>
                     </a:xfrm>
                     <a:prstGeom prst="rect">
                       <a:avLst/>
                     </a:prstGeom>
-                    <a:ln/>
+                    <a:noFill/>
+                    <a:ln>
+                      <a:noFill/>
+                    </a:ln>
                   </pic:spPr>
                 </pic:pic>
               </a:graphicData>
             </a:graphic>
-          </wp:inline>
+            <wp14:sizeRelH relativeFrom="margin">
+              <wp14:pctWidth>0</wp14:pctWidth>
+            </wp14:sizeRelH>
+            <wp14:sizeRelV relativeFrom="margin">
+              <wp14:pctHeight>0</wp14:pctHeight>
+            </wp14:sizeRelV>
+          </wp:anchor>
         </w:drawing>
       </w:r>
-    </w:p>
-    <w:p>
-      <w:pPr>
-        <w:rPr>
-          <w:sz w:val="24"/>
-          <w:szCs w:val="24"/>
-        </w:rPr>
-      </w:pPr>
-    </w:p>
-    <w:p>
-      <w:pPr>
-        <w:rPr>
-          <w:sz w:val="24"/>
-          <w:szCs w:val="24"/>
-        </w:rPr>
-      </w:pPr>
-    </w:p>
-    <w:p>
-      <w:pPr>
-        <w:rPr>
-          <w:sz w:val="24"/>
-          <w:szCs w:val="24"/>
-        </w:rPr>
-      </w:pPr>
+      <w:r>
+        <w:rPr>
+          <w:rFonts w:ascii="Arial" w:eastAsia="Arial" w:hAnsi="Arial" w:cs="Arial"/>
+          <w:color w:val="202124"/>
+          <w:highlight w:val="white"/>
+        </w:rPr>
+        <w:t> Un </w:t>
+      </w:r>
+      <w:r>
+        <w:rPr>
+          <w:rFonts w:ascii="Arial" w:eastAsia="Arial" w:hAnsi="Arial" w:cs="Arial"/>
+          <w:b/>
+          <w:color w:val="202124"/>
+          <w:highlight w:val="white"/>
+        </w:rPr>
+        <w:t>diagramme de classe</w:t>
+      </w:r>
+      <w:r>
+        <w:rPr>
+          <w:rFonts w:ascii="Arial" w:eastAsia="Arial" w:hAnsi="Arial" w:cs="Arial"/>
+          <w:color w:val="202124"/>
+          <w:highlight w:val="white"/>
+        </w:rPr>
+        <w:t> montre la structure statique du modèle d'information, particulièrement les choses qui existent, leur structure interne, et leurs relations aux autres choses. Un </w:t>
+      </w:r>
+      <w:r>
+        <w:rPr>
+          <w:rFonts w:ascii="Arial" w:eastAsia="Arial" w:hAnsi="Arial" w:cs="Arial"/>
+          <w:b/>
+          <w:color w:val="202124"/>
+          <w:highlight w:val="white"/>
+        </w:rPr>
+        <w:t>diagramme de classe</w:t>
+      </w:r>
+      <w:r>
+        <w:rPr>
+          <w:rFonts w:ascii="Arial" w:eastAsia="Arial" w:hAnsi="Arial" w:cs="Arial"/>
+          <w:color w:val="202124"/>
+          <w:highlight w:val="white"/>
+        </w:rPr>
+        <w:t> ne doit présenter aucune information de nature temporelle.</w:t>
+      </w:r>
     </w:p>
     <w:p>
       <w:pPr>
@@ -2283,15 +2191,7 @@
           <w:sz w:val="28"/>
           <w:szCs w:val="28"/>
         </w:rPr>
-        <w:t>A</w:t>
-      </w:r>
-      <w:r>
-        <w:rPr>
-          <w:color w:val="8EAADB"/>
-          <w:sz w:val="28"/>
-          <w:szCs w:val="28"/>
-        </w:rPr>
-        <w:t>. TECHNOLOGIQUE</w:t>
+        <w:t>A. TECHNOLOGIQUE</w:t>
       </w:r>
     </w:p>
     <w:p>
@@ -3238,15 +3138,7 @@
           <w:szCs w:val="28"/>
         </w:rPr>
         <w:lastRenderedPageBreak/>
-        <w:t>B</w:t>
-      </w:r>
-      <w:r>
-        <w:rPr>
-          <w:color w:val="8EAADB"/>
-          <w:sz w:val="28"/>
-          <w:szCs w:val="28"/>
-        </w:rPr>
-        <w:t xml:space="preserve">. </w:t>
+        <w:t xml:space="preserve">B. </w:t>
       </w:r>
       <w:r>
         <w:rPr>
@@ -3352,15 +3244,7 @@
           <w:sz w:val="28"/>
           <w:szCs w:val="28"/>
         </w:rPr>
-        <w:t>C</w:t>
-      </w:r>
-      <w:r>
-        <w:rPr>
-          <w:color w:val="8EAADB"/>
-          <w:sz w:val="28"/>
-          <w:szCs w:val="28"/>
-        </w:rPr>
-        <w:t>. LIVRABLE</w:t>
+        <w:t>C. LIVRABLE</w:t>
       </w:r>
     </w:p>
     <w:p>

</xml_diff>